<commit_message>
FPLA-1086: Cover sheet template updates
</commit_message>
<xml_diff>
--- a/docker/docmosis/templates/FL-PLW-LET-ENG-00233.docx
+++ b/docker/docmosis/templates/FL-PLW-LET-ENG-00233.docx
@@ -4,7 +4,7 @@
   <w:body>
     <w:p>
       <w:pPr>
-        <w:ind w:left="-567" w:right="-608"/>
+        <w:ind w:left="-567" w:right="-565"/>
         <w:rPr>
           <w:rFonts w:ascii="GDS Transport Website Light" w:eastAsia="Times New Roman" w:hAnsi="GDS Transport Website Light"/>
           <w:color w:val="000000" w:themeColor="text1"/>
@@ -12,77 +12,6 @@
           <w:szCs w:val="28"/>
         </w:rPr>
       </w:pPr>
-      <w:r>
-        <w:rPr>
-          <w:rFonts w:ascii="nta" w:hAnsi="nta"/>
-          <w:noProof/>
-          <w:color w:val="3C3C3B"/>
-          <w:sz w:val="15"/>
-          <w:szCs w:val="15"/>
-        </w:rPr>
-        <w:drawing>
-          <wp:anchor distT="0" distB="0" distL="114300" distR="114300" simplePos="0" relativeHeight="251665408" behindDoc="0" locked="0" layoutInCell="1" allowOverlap="1" wp14:anchorId="5B53267C" wp14:editId="5E646EC7">
-            <wp:simplePos x="0" y="0"/>
-            <wp:positionH relativeFrom="column">
-              <wp:posOffset>3190875</wp:posOffset>
-            </wp:positionH>
-            <wp:positionV relativeFrom="paragraph">
-              <wp:posOffset>5715</wp:posOffset>
-            </wp:positionV>
-            <wp:extent cx="2650540" cy="1764000"/>
-            <wp:effectExtent l="0" t="0" r="3810" b="1905"/>
-            <wp:wrapSquare wrapText="bothSides"/>
-            <wp:docPr id="4" name="Picture 4" descr="https://s3-eu-west-2.amazonaws.com/intranet-prod-storage-1dvcquh7kophi/uploads/2018/04/HMCTS_BLK_960x640-650x433.jpg"/>
-            <wp:cNvGraphicFramePr>
-              <a:graphicFrameLocks xmlns:a="http://schemas.openxmlformats.org/drawingml/2006/main" noChangeAspect="1"/>
-            </wp:cNvGraphicFramePr>
-            <a:graphic xmlns:a="http://schemas.openxmlformats.org/drawingml/2006/main">
-              <a:graphicData uri="http://schemas.openxmlformats.org/drawingml/2006/picture">
-                <pic:pic xmlns:pic="http://schemas.openxmlformats.org/drawingml/2006/picture">
-                  <pic:nvPicPr>
-                    <pic:cNvPr id="0" name="Picture 6" descr="https://s3-eu-west-2.amazonaws.com/intranet-prod-storage-1dvcquh7kophi/uploads/2018/04/HMCTS_BLK_960x640-650x433.jpg"/>
-                    <pic:cNvPicPr>
-                      <a:picLocks noChangeAspect="1" noChangeArrowheads="1"/>
-                    </pic:cNvPicPr>
-                  </pic:nvPicPr>
-                  <pic:blipFill>
-                    <a:blip r:embed="rId7" cstate="print">
-                      <a:extLst>
-                        <a:ext uri="{28A0092B-C50C-407E-A947-70E740481C1C}">
-                          <a14:useLocalDpi xmlns:a14="http://schemas.microsoft.com/office/drawing/2010/main" val="0"/>
-                        </a:ext>
-                      </a:extLst>
-                    </a:blip>
-                    <a:srcRect/>
-                    <a:stretch>
-                      <a:fillRect/>
-                    </a:stretch>
-                  </pic:blipFill>
-                  <pic:spPr bwMode="auto">
-                    <a:xfrm>
-                      <a:off x="0" y="0"/>
-                      <a:ext cx="2650540" cy="1764000"/>
-                    </a:xfrm>
-                    <a:prstGeom prst="rect">
-                      <a:avLst/>
-                    </a:prstGeom>
-                    <a:noFill/>
-                    <a:ln>
-                      <a:noFill/>
-                    </a:ln>
-                  </pic:spPr>
-                </pic:pic>
-              </a:graphicData>
-            </a:graphic>
-            <wp14:sizeRelH relativeFrom="page">
-              <wp14:pctWidth>0</wp14:pctWidth>
-            </wp14:sizeRelH>
-            <wp14:sizeRelV relativeFrom="page">
-              <wp14:pctHeight>0</wp14:pctHeight>
-            </wp14:sizeRelV>
-          </wp:anchor>
-        </w:drawing>
-      </w:r>
       <w:r>
         <w:rPr>
           <w:noProof/>
@@ -90,7 +19,7 @@
         <mc:AlternateContent>
           <mc:Choice Requires="wps">
             <w:drawing>
-              <wp:anchor distT="0" distB="0" distL="114300" distR="114300" simplePos="0" relativeHeight="251666432" behindDoc="0" locked="0" layoutInCell="1" allowOverlap="1" wp14:anchorId="457AE7F3" wp14:editId="70FF3824">
+              <wp:anchor distT="0" distB="0" distL="114300" distR="114300" simplePos="0" relativeHeight="251666432" behindDoc="0" locked="0" layoutInCell="1" allowOverlap="1" wp14:anchorId="457AE7F3" wp14:editId="13530DA9">
                 <wp:simplePos x="0" y="0"/>
                 <wp:positionH relativeFrom="column">
                   <wp:posOffset>-356235</wp:posOffset>
@@ -98,8 +27,8 @@
                 <wp:positionV relativeFrom="paragraph">
                   <wp:posOffset>5715</wp:posOffset>
                 </wp:positionV>
-                <wp:extent cx="2934000" cy="1152000"/>
-                <wp:effectExtent l="0" t="0" r="12700" b="16510"/>
+                <wp:extent cx="3059430" cy="1386000"/>
+                <wp:effectExtent l="0" t="0" r="13970" b="11430"/>
                 <wp:wrapSquare wrapText="bothSides"/>
                 <wp:docPr id="1" name="Text Box 2"/>
                 <wp:cNvGraphicFramePr>
@@ -114,14 +43,12 @@
                       <wps:spPr bwMode="auto">
                         <a:xfrm>
                           <a:off x="0" y="0"/>
-                          <a:ext cx="2934000" cy="1152000"/>
+                          <a:ext cx="3059430" cy="1386000"/>
                         </a:xfrm>
                         <a:prstGeom prst="rect">
                           <a:avLst/>
                         </a:prstGeom>
-                        <a:solidFill>
-                          <a:srgbClr val="FFFFFF"/>
-                        </a:solidFill>
+                        <a:noFill/>
                         <a:ln w="9525">
                           <a:solidFill>
                             <a:srgbClr val="000000"/>
@@ -244,7 +171,7 @@
                 <v:stroke joinstyle="miter"/>
                 <v:path gradientshapeok="t" o:connecttype="rect"/>
               </v:shapetype>
-              <v:shape id="Text Box 2" o:spid="_x0000_s1026" type="#_x0000_t202" style="position:absolute;left:0;text-align:left;margin-left:-28.05pt;margin-top:.45pt;width:231pt;height:90.7pt;z-index:251666432;visibility:visible;mso-wrap-style:square;mso-width-percent:0;mso-height-percent:0;mso-wrap-distance-left:9pt;mso-wrap-distance-top:0;mso-wrap-distance-right:9pt;mso-wrap-distance-bottom:0;mso-position-horizontal:absolute;mso-position-horizontal-relative:text;mso-position-vertical:absolute;mso-position-vertical-relative:text;mso-width-percent:0;mso-height-percent:0;mso-width-relative:page;mso-height-relative:page;v-text-anchor:top" o:gfxdata="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">
+              <v:shape id="Text Box 2" o:spid="_x0000_s1026" type="#_x0000_t202" style="position:absolute;left:0;text-align:left;margin-left:-28.05pt;margin-top:.45pt;width:240.9pt;height:109.15pt;z-index:251666432;visibility:visible;mso-wrap-style:square;mso-width-percent:0;mso-height-percent:0;mso-wrap-distance-left:9pt;mso-wrap-distance-top:0;mso-wrap-distance-right:9pt;mso-wrap-distance-bottom:0;mso-position-horizontal:absolute;mso-position-horizontal-relative:text;mso-position-vertical:absolute;mso-position-vertical-relative:text;mso-width-percent:0;mso-height-percent:0;mso-width-relative:page;mso-height-relative:page;v-text-anchor:top" o:gfxdata="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" filled="f">
                 <v:textbox>
                   <w:txbxContent>
                     <w:p>
@@ -343,6 +270,77 @@
           </mc:Fallback>
         </mc:AlternateContent>
       </w:r>
+      <w:r>
+        <w:rPr>
+          <w:rFonts w:ascii="nta" w:hAnsi="nta"/>
+          <w:noProof/>
+          <w:color w:val="3C3C3B"/>
+          <w:sz w:val="15"/>
+          <w:szCs w:val="15"/>
+        </w:rPr>
+        <w:drawing>
+          <wp:anchor distT="0" distB="0" distL="114300" distR="114300" simplePos="0" relativeHeight="251665408" behindDoc="0" locked="0" layoutInCell="1" allowOverlap="1" wp14:anchorId="5B53267C" wp14:editId="62DA73F7">
+            <wp:simplePos x="0" y="0"/>
+            <wp:positionH relativeFrom="column">
+              <wp:posOffset>3292475</wp:posOffset>
+            </wp:positionH>
+            <wp:positionV relativeFrom="paragraph">
+              <wp:posOffset>5715</wp:posOffset>
+            </wp:positionV>
+            <wp:extent cx="2650540" cy="1764000"/>
+            <wp:effectExtent l="0" t="0" r="3810" b="1905"/>
+            <wp:wrapSquare wrapText="bothSides"/>
+            <wp:docPr id="4" name="Picture 4" descr="https://s3-eu-west-2.amazonaws.com/intranet-prod-storage-1dvcquh7kophi/uploads/2018/04/HMCTS_BLK_960x640-650x433.jpg"/>
+            <wp:cNvGraphicFramePr>
+              <a:graphicFrameLocks xmlns:a="http://schemas.openxmlformats.org/drawingml/2006/main" noChangeAspect="1"/>
+            </wp:cNvGraphicFramePr>
+            <a:graphic xmlns:a="http://schemas.openxmlformats.org/drawingml/2006/main">
+              <a:graphicData uri="http://schemas.openxmlformats.org/drawingml/2006/picture">
+                <pic:pic xmlns:pic="http://schemas.openxmlformats.org/drawingml/2006/picture">
+                  <pic:nvPicPr>
+                    <pic:cNvPr id="0" name="Picture 6" descr="https://s3-eu-west-2.amazonaws.com/intranet-prod-storage-1dvcquh7kophi/uploads/2018/04/HMCTS_BLK_960x640-650x433.jpg"/>
+                    <pic:cNvPicPr>
+                      <a:picLocks noChangeAspect="1" noChangeArrowheads="1"/>
+                    </pic:cNvPicPr>
+                  </pic:nvPicPr>
+                  <pic:blipFill>
+                    <a:blip r:embed="rId7" cstate="print">
+                      <a:extLst>
+                        <a:ext uri="{28A0092B-C50C-407E-A947-70E740481C1C}">
+                          <a14:useLocalDpi xmlns:a14="http://schemas.microsoft.com/office/drawing/2010/main" val="0"/>
+                        </a:ext>
+                      </a:extLst>
+                    </a:blip>
+                    <a:srcRect/>
+                    <a:stretch>
+                      <a:fillRect/>
+                    </a:stretch>
+                  </pic:blipFill>
+                  <pic:spPr bwMode="auto">
+                    <a:xfrm>
+                      <a:off x="0" y="0"/>
+                      <a:ext cx="2650540" cy="1764000"/>
+                    </a:xfrm>
+                    <a:prstGeom prst="rect">
+                      <a:avLst/>
+                    </a:prstGeom>
+                    <a:noFill/>
+                    <a:ln>
+                      <a:noFill/>
+                    </a:ln>
+                  </pic:spPr>
+                </pic:pic>
+              </a:graphicData>
+            </a:graphic>
+            <wp14:sizeRelH relativeFrom="page">
+              <wp14:pctWidth>0</wp14:pctWidth>
+            </wp14:sizeRelH>
+            <wp14:sizeRelV relativeFrom="page">
+              <wp14:pctHeight>0</wp14:pctHeight>
+            </wp14:sizeRelV>
+          </wp:anchor>
+        </w:drawing>
+      </w:r>
     </w:p>
     <w:p>
       <w:pPr>
@@ -379,7 +377,7 @@
     </w:p>
     <w:p>
       <w:pPr>
-        <w:ind w:left="-567" w:right="-608"/>
+        <w:ind w:right="-608"/>
         <w:rPr>
           <w:rFonts w:ascii="GDS Transport Website Light" w:eastAsia="Times New Roman" w:hAnsi="GDS Transport Website Light"/>
           <w:color w:val="000000" w:themeColor="text1"/>
@@ -407,6 +405,15 @@
         </w:rPr>
         <w:t>Document cover sheet</w:t>
       </w:r>
+      <w:r>
+        <w:rPr>
+          <w:rFonts w:ascii="GDS Transport Website Light" w:eastAsia="Times New Roman" w:hAnsi="GDS Transport Website Light"/>
+          <w:color w:val="000000" w:themeColor="text1"/>
+          <w:sz w:val="48"/>
+          <w:szCs w:val="48"/>
+        </w:rPr>
+        <w:t xml:space="preserve"> </w:t>
+      </w:r>
     </w:p>
     <w:p>
       <w:pPr>
@@ -421,7 +428,7 @@
     </w:p>
     <w:p>
       <w:pPr>
-        <w:ind w:left="-567" w:right="-608"/>
+        <w:ind w:left="-567" w:right="-565"/>
         <w:rPr>
           <w:rFonts w:ascii="GDS Transport Website Light" w:eastAsia="Times New Roman" w:hAnsi="GDS Transport Website Light"/>
           <w:color w:val="000000" w:themeColor="text1"/>
@@ -447,12 +454,10 @@
         </w:rPr>
         <w:t xml:space="preserve"> unique reference number is</w:t>
       </w:r>
-      <w:bookmarkStart w:id="0" w:name="_GoBack"/>
-      <w:bookmarkEnd w:id="0"/>
-    </w:p>
-    <w:p>
-      <w:pPr>
-        <w:ind w:right="-608"/>
+    </w:p>
+    <w:p>
+      <w:pPr>
+        <w:ind w:left="-567" w:right="-565"/>
         <w:rPr>
           <w:rFonts w:ascii="GDS Transport Website Light" w:eastAsia="Times New Roman" w:hAnsi="GDS Transport Website Light"/>
           <w:color w:val="000000" w:themeColor="text1"/>
@@ -469,17 +474,26 @@
         <mc:AlternateContent>
           <mc:Choice Requires="wps">
             <w:drawing>
-              <wp:anchor distT="45720" distB="45720" distL="114300" distR="114300" simplePos="0" relativeHeight="251662336" behindDoc="0" locked="0" layoutInCell="1" allowOverlap="1" wp14:anchorId="3EEE1418" wp14:editId="2A0C9B6E">
+              <wp:anchor distT="45720" distB="45720" distL="114300" distR="114300" simplePos="0" relativeHeight="251662336" behindDoc="1" locked="0" layoutInCell="1" allowOverlap="1" wp14:anchorId="3EEE1418" wp14:editId="6654BBC5">
                 <wp:simplePos x="0" y="0"/>
                 <wp:positionH relativeFrom="column">
                   <wp:posOffset>-343535</wp:posOffset>
                 </wp:positionH>
                 <wp:positionV relativeFrom="paragraph">
-                  <wp:posOffset>302895</wp:posOffset>
+                  <wp:posOffset>305435</wp:posOffset>
                 </wp:positionV>
-                <wp:extent cx="5943600" cy="554355"/>
-                <wp:effectExtent l="0" t="0" r="12700" b="17145"/>
-                <wp:wrapSquare wrapText="bothSides"/>
+                <wp:extent cx="6057900" cy="554355"/>
+                <wp:effectExtent l="0" t="0" r="12700" b="14605"/>
+                <wp:wrapTight wrapText="bothSides">
+                  <wp:wrapPolygon edited="1">
+                    <wp:start x="0" y="0"/>
+                    <wp:lineTo x="0" y="21773"/>
+                    <wp:lineTo x="20367" y="21600"/>
+                    <wp:lineTo x="21600" y="21600"/>
+                    <wp:lineTo x="21614" y="0"/>
+                    <wp:lineTo x="0" y="0"/>
+                  </wp:wrapPolygon>
+                </wp:wrapTight>
                 <wp:docPr id="217" name="Text Box 2"/>
                 <wp:cNvGraphicFramePr>
                   <a:graphicFrameLocks xmlns:a="http://schemas.openxmlformats.org/drawingml/2006/main"/>
@@ -493,14 +507,12 @@
                       <wps:spPr bwMode="auto">
                         <a:xfrm>
                           <a:off x="0" y="0"/>
-                          <a:ext cx="5943600" cy="554355"/>
+                          <a:ext cx="6057900" cy="554355"/>
                         </a:xfrm>
                         <a:prstGeom prst="rect">
                           <a:avLst/>
                         </a:prstGeom>
-                        <a:solidFill>
-                          <a:srgbClr val="FFFFFF"/>
-                        </a:solidFill>
+                        <a:noFill/>
                         <a:ln w="9525">
                           <a:solidFill>
                             <a:srgbClr val="000000"/>
@@ -514,13 +526,13 @@
                         <w:txbxContent>
                           <w:p>
                             <w:pPr>
-                              <w:ind w:left="1440" w:firstLine="720"/>
                               <w:jc w:val="center"/>
                               <w:rPr>
                                 <w:sz w:val="48"/>
                                 <w:szCs w:val="48"/>
                               </w:rPr>
                             </w:pPr>
+                            <w:bookmarkStart w:id="0" w:name="_GoBack"/>
                             <w:r>
                               <w:rPr>
                                 <w:rFonts w:ascii="GDS Transport Website Light" w:eastAsia="Times New Roman" w:hAnsi="GDS Transport Website Light"/>
@@ -538,7 +550,7 @@
                                 <w:sz w:val="48"/>
                                 <w:szCs w:val="48"/>
                               </w:rPr>
-                              <w:t>caseReference</w:t>
+                              <w:t>ccdCaseNumber</w:t>
                             </w:r>
                             <w:proofErr w:type="spellEnd"/>
                             <w:r>
@@ -548,13 +560,23 @@
                                 <w:sz w:val="48"/>
                                 <w:szCs w:val="48"/>
                               </w:rPr>
-                              <w:t>&gt;&gt;</w:t>
+                              <w:t>&gt;</w:t>
                             </w:r>
+                            <w:r>
+                              <w:rPr>
+                                <w:rFonts w:ascii="GDS Transport Website Light" w:eastAsia="Times New Roman" w:hAnsi="GDS Transport Website Light"/>
+                                <w:color w:val="000000" w:themeColor="text1"/>
+                                <w:sz w:val="48"/>
+                                <w:szCs w:val="48"/>
+                              </w:rPr>
+                              <w:t>&gt;</w:t>
+                            </w:r>
+                            <w:bookmarkEnd w:id="0"/>
                           </w:p>
                         </w:txbxContent>
                       </wps:txbx>
-                      <wps:bodyPr rot="0" vert="horz" wrap="square" lIns="91440" tIns="45720" rIns="91440" bIns="45720" anchor="ctr" anchorCtr="0">
-                        <a:noAutofit/>
+                      <wps:bodyPr rot="0" vert="horz" wrap="square" lIns="91440" tIns="45720" rIns="91440" bIns="36000" anchor="ctr" anchorCtr="0">
+                        <a:spAutoFit/>
                       </wps:bodyPr>
                     </wps:wsp>
                   </a:graphicData>
@@ -570,18 +592,18 @@
           </mc:Choice>
           <mc:Fallback>
             <w:pict>
-              <v:shape w14:anchorId="3EEE1418" id="_x0000_s1027" type="#_x0000_t202" style="position:absolute;margin-left:-27.05pt;margin-top:23.85pt;width:468pt;height:43.65pt;z-index:251662336;visibility:visible;mso-wrap-style:square;mso-width-percent:0;mso-height-percent:0;mso-wrap-distance-left:9pt;mso-wrap-distance-top:3.6pt;mso-wrap-distance-right:9pt;mso-wrap-distance-bottom:3.6pt;mso-position-horizontal:absolute;mso-position-horizontal-relative:text;mso-position-vertical:absolute;mso-position-vertical-relative:text;mso-width-percent:0;mso-height-percent:0;mso-width-relative:margin;mso-height-relative:margin;v-text-anchor:middle" o:gfxdata="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">
-                <v:textbox>
+              <v:shape w14:anchorId="3EEE1418" id="_x0000_s1027" type="#_x0000_t202" style="position:absolute;left:0;text-align:left;margin-left:-27.05pt;margin-top:24.05pt;width:477pt;height:43.65pt;z-index:-251654144;visibility:visible;mso-wrap-style:square;mso-width-percent:0;mso-height-percent:0;mso-wrap-distance-left:9pt;mso-wrap-distance-top:3.6pt;mso-wrap-distance-right:9pt;mso-wrap-distance-bottom:3.6pt;mso-position-horizontal:absolute;mso-position-horizontal-relative:text;mso-position-vertical:absolute;mso-position-vertical-relative:text;mso-width-percent:0;mso-height-percent:0;mso-width-relative:margin;mso-height-relative:margin;v-text-anchor:middle" wrapcoords="0 0 0 20376 20367 20214 21600 20214 21614 0 0 0" o:gfxdata="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" filled="f">
+                <v:textbox style="mso-fit-shape-to-text:t" inset=",,,1mm">
                   <w:txbxContent>
                     <w:p>
                       <w:pPr>
-                        <w:ind w:left="1440" w:firstLine="720"/>
                         <w:jc w:val="center"/>
                         <w:rPr>
                           <w:sz w:val="48"/>
                           <w:szCs w:val="48"/>
                         </w:rPr>
                       </w:pPr>
+                      <w:bookmarkStart w:id="1" w:name="_GoBack"/>
                       <w:r>
                         <w:rPr>
                           <w:rFonts w:ascii="GDS Transport Website Light" w:eastAsia="Times New Roman" w:hAnsi="GDS Transport Website Light"/>
@@ -599,7 +621,7 @@
                           <w:sz w:val="48"/>
                           <w:szCs w:val="48"/>
                         </w:rPr>
-                        <w:t>caseReference</w:t>
+                        <w:t>ccdCaseNumber</w:t>
                       </w:r>
                       <w:proofErr w:type="spellEnd"/>
                       <w:r>
@@ -609,12 +631,22 @@
                           <w:sz w:val="48"/>
                           <w:szCs w:val="48"/>
                         </w:rPr>
-                        <w:t>&gt;&gt;</w:t>
+                        <w:t>&gt;</w:t>
                       </w:r>
+                      <w:r>
+                        <w:rPr>
+                          <w:rFonts w:ascii="GDS Transport Website Light" w:eastAsia="Times New Roman" w:hAnsi="GDS Transport Website Light"/>
+                          <w:color w:val="000000" w:themeColor="text1"/>
+                          <w:sz w:val="48"/>
+                          <w:szCs w:val="48"/>
+                        </w:rPr>
+                        <w:t>&gt;</w:t>
+                      </w:r>
+                      <w:bookmarkEnd w:id="1"/>
                     </w:p>
                   </w:txbxContent>
                 </v:textbox>
-                <w10:wrap type="square"/>
+                <w10:wrap type="tight"/>
               </v:shape>
             </w:pict>
           </mc:Fallback>
@@ -627,30 +659,41 @@
         <w:rPr>
           <w:rFonts w:ascii="GDS Transport Website Light" w:eastAsia="Times New Roman" w:hAnsi="GDS Transport Website Light"/>
           <w:color w:val="000000" w:themeColor="text1"/>
+          <w:sz w:val="20"/>
+          <w:szCs w:val="20"/>
+        </w:rPr>
+      </w:pPr>
+    </w:p>
+    <w:p>
+      <w:pPr>
+        <w:ind w:left="-567" w:right="-608"/>
+        <w:rPr>
+          <w:rFonts w:ascii="GDS Transport Website Light" w:eastAsia="Times New Roman" w:hAnsi="GDS Transport Website Light"/>
+          <w:color w:val="000000" w:themeColor="text1"/>
           <w:sz w:val="28"/>
           <w:szCs w:val="28"/>
         </w:rPr>
       </w:pPr>
-    </w:p>
-    <w:p>
-      <w:pPr>
-        <w:ind w:left="-567" w:right="-608"/>
+      <w:r>
         <w:rPr>
           <w:rFonts w:ascii="GDS Transport Website Light" w:eastAsia="Times New Roman" w:hAnsi="GDS Transport Website Light"/>
           <w:color w:val="000000" w:themeColor="text1"/>
           <w:sz w:val="28"/>
           <w:szCs w:val="28"/>
         </w:rPr>
-      </w:pPr>
-      <w:r>
+        <w:t>You must include this cover sheet with anything you sent to the court.</w:t>
+      </w:r>
+    </w:p>
+    <w:p>
+      <w:pPr>
+        <w:ind w:left="-567" w:right="-608"/>
         <w:rPr>
           <w:rFonts w:ascii="GDS Transport Website Light" w:eastAsia="Times New Roman" w:hAnsi="GDS Transport Website Light"/>
           <w:color w:val="000000" w:themeColor="text1"/>
           <w:sz w:val="28"/>
           <w:szCs w:val="28"/>
         </w:rPr>
-        <w:t>You must include this cover sheet with anything you sent to the court.</w:t>
-      </w:r>
+      </w:pPr>
     </w:p>
     <w:p>
       <w:pPr>
@@ -662,86 +705,86 @@
           <w:szCs w:val="28"/>
         </w:rPr>
       </w:pPr>
-    </w:p>
-    <w:p>
-      <w:pPr>
-        <w:ind w:left="-567" w:right="-608"/>
+      <w:r>
         <w:rPr>
           <w:rFonts w:ascii="GDS Transport Website Light" w:eastAsia="Times New Roman" w:hAnsi="GDS Transport Website Light"/>
           <w:color w:val="000000" w:themeColor="text1"/>
           <w:sz w:val="28"/>
           <w:szCs w:val="28"/>
         </w:rPr>
-      </w:pPr>
-      <w:r>
+        <w:t>HMCTS SCSS</w:t>
+      </w:r>
+    </w:p>
+    <w:p>
+      <w:pPr>
+        <w:ind w:left="-567" w:right="-608"/>
         <w:rPr>
           <w:rFonts w:ascii="GDS Transport Website Light" w:eastAsia="Times New Roman" w:hAnsi="GDS Transport Website Light"/>
           <w:color w:val="000000" w:themeColor="text1"/>
           <w:sz w:val="28"/>
           <w:szCs w:val="28"/>
         </w:rPr>
-        <w:t>HMCTS SCSS</w:t>
-      </w:r>
-    </w:p>
-    <w:p>
-      <w:pPr>
-        <w:ind w:left="-567" w:right="-608"/>
+      </w:pPr>
+      <w:r>
         <w:rPr>
           <w:rFonts w:ascii="GDS Transport Website Light" w:eastAsia="Times New Roman" w:hAnsi="GDS Transport Website Light"/>
           <w:color w:val="000000" w:themeColor="text1"/>
           <w:sz w:val="28"/>
           <w:szCs w:val="28"/>
         </w:rPr>
-      </w:pPr>
-      <w:r>
+        <w:t>PO BOX 12626</w:t>
+      </w:r>
+    </w:p>
+    <w:p>
+      <w:pPr>
+        <w:ind w:left="-567" w:right="-608"/>
         <w:rPr>
           <w:rFonts w:ascii="GDS Transport Website Light" w:eastAsia="Times New Roman" w:hAnsi="GDS Transport Website Light"/>
           <w:color w:val="000000" w:themeColor="text1"/>
           <w:sz w:val="28"/>
           <w:szCs w:val="28"/>
         </w:rPr>
-        <w:t>PO BOX 12626</w:t>
-      </w:r>
-    </w:p>
-    <w:p>
-      <w:pPr>
-        <w:ind w:left="-567" w:right="-608"/>
+      </w:pPr>
+      <w:r>
         <w:rPr>
           <w:rFonts w:ascii="GDS Transport Website Light" w:eastAsia="Times New Roman" w:hAnsi="GDS Transport Website Light"/>
           <w:color w:val="000000" w:themeColor="text1"/>
           <w:sz w:val="28"/>
           <w:szCs w:val="28"/>
         </w:rPr>
-      </w:pPr>
-      <w:r>
+        <w:t>Harlow</w:t>
+      </w:r>
+    </w:p>
+    <w:p>
+      <w:pPr>
+        <w:ind w:left="-567" w:right="-608"/>
         <w:rPr>
           <w:rFonts w:ascii="GDS Transport Website Light" w:eastAsia="Times New Roman" w:hAnsi="GDS Transport Website Light"/>
           <w:color w:val="000000" w:themeColor="text1"/>
           <w:sz w:val="28"/>
           <w:szCs w:val="28"/>
         </w:rPr>
-        <w:t>Harlow</w:t>
-      </w:r>
-    </w:p>
-    <w:p>
-      <w:pPr>
-        <w:ind w:left="-567" w:right="-608"/>
+      </w:pPr>
+      <w:r>
         <w:rPr>
           <w:rFonts w:ascii="GDS Transport Website Light" w:eastAsia="Times New Roman" w:hAnsi="GDS Transport Website Light"/>
           <w:color w:val="000000" w:themeColor="text1"/>
           <w:sz w:val="28"/>
           <w:szCs w:val="28"/>
         </w:rPr>
-      </w:pPr>
-      <w:r>
+        <w:t>CM20 9QF</w:t>
+      </w:r>
+    </w:p>
+    <w:p>
+      <w:pPr>
+        <w:ind w:left="-567" w:right="-608"/>
         <w:rPr>
           <w:rFonts w:ascii="GDS Transport Website Light" w:eastAsia="Times New Roman" w:hAnsi="GDS Transport Website Light"/>
           <w:color w:val="000000" w:themeColor="text1"/>
           <w:sz w:val="28"/>
           <w:szCs w:val="28"/>
         </w:rPr>
-        <w:t>CM20 9QF</w:t>
-      </w:r>
+      </w:pPr>
     </w:p>
     <w:p>
       <w:pPr>
@@ -749,27 +792,16 @@
         <w:rPr>
           <w:rFonts w:ascii="GDS Transport Website Light" w:eastAsia="Times New Roman" w:hAnsi="GDS Transport Website Light"/>
           <w:color w:val="000000" w:themeColor="text1"/>
-          <w:sz w:val="28"/>
-          <w:szCs w:val="28"/>
-        </w:rPr>
-      </w:pPr>
-    </w:p>
-    <w:p>
-      <w:pPr>
-        <w:ind w:left="-567" w:right="-608"/>
-        <w:rPr>
-          <w:rFonts w:ascii="GDS Transport Website Light" w:eastAsia="Times New Roman" w:hAnsi="GDS Transport Website Light"/>
-          <w:color w:val="000000" w:themeColor="text1"/>
-          <w:sz w:val="28"/>
-          <w:szCs w:val="28"/>
+          <w:sz w:val="26"/>
+          <w:szCs w:val="26"/>
         </w:rPr>
       </w:pPr>
       <w:r>
         <w:rPr>
           <w:rFonts w:ascii="GDS Transport Website Light" w:eastAsia="Times New Roman" w:hAnsi="GDS Transport Website Light"/>
           <w:color w:val="000000" w:themeColor="text1"/>
-          <w:sz w:val="28"/>
-          <w:szCs w:val="28"/>
+          <w:sz w:val="26"/>
+          <w:szCs w:val="26"/>
         </w:rPr>
         <w:t>This cover sheet will be returned to you with your cherished documents</w:t>
       </w:r>

</xml_diff>

<commit_message>
FPLA-1086: Reverted cover sheet font back to arial as per BA's request
</commit_message>
<xml_diff>
--- a/docker/docmosis/templates/FL-PLW-LET-ENG-00233.docx
+++ b/docker/docmosis/templates/FL-PLW-LET-ENG-00233.docx
@@ -19,7 +19,7 @@
         <mc:AlternateContent>
           <mc:Choice Requires="wps">
             <w:drawing>
-              <wp:anchor distT="0" distB="0" distL="114300" distR="114300" simplePos="0" relativeHeight="251666432" behindDoc="0" locked="0" layoutInCell="1" allowOverlap="1" wp14:anchorId="457AE7F3" wp14:editId="13530DA9">
+              <wp:anchor distT="0" distB="0" distL="114300" distR="114300" simplePos="0" relativeHeight="251666432" behindDoc="0" locked="0" layoutInCell="1" allowOverlap="1" wp14:anchorId="457AE7F3" wp14:editId="5DE34D1B">
                 <wp:simplePos x="0" y="0"/>
                 <wp:positionH relativeFrom="column">
                   <wp:posOffset>-356235</wp:posOffset>
@@ -27,8 +27,8 @@
                 <wp:positionV relativeFrom="paragraph">
                   <wp:posOffset>5715</wp:posOffset>
                 </wp:positionV>
-                <wp:extent cx="3059430" cy="1386000"/>
-                <wp:effectExtent l="0" t="0" r="13970" b="11430"/>
+                <wp:extent cx="3059430" cy="1501200"/>
+                <wp:effectExtent l="0" t="0" r="13970" b="10160"/>
                 <wp:wrapSquare wrapText="bothSides"/>
                 <wp:docPr id="1" name="Text Box 2"/>
                 <wp:cNvGraphicFramePr>
@@ -43,7 +43,7 @@
                       <wps:spPr bwMode="auto">
                         <a:xfrm>
                           <a:off x="0" y="0"/>
-                          <a:ext cx="3059430" cy="1386000"/>
+                          <a:ext cx="3059430" cy="1501200"/>
                         </a:xfrm>
                         <a:prstGeom prst="rect">
                           <a:avLst/>
@@ -64,7 +64,7 @@
                             <w:pPr>
                               <w:pStyle w:val="NoSpacing"/>
                               <w:rPr>
-                                <w:rFonts w:ascii="GDS Transport Website Light" w:eastAsia="Times New Roman" w:hAnsi="GDS Transport Website Light"/>
+                                <w:rFonts w:ascii="Arial" w:eastAsia="Times New Roman" w:hAnsi="Arial" w:cs="Arial"/>
                                 <w:color w:val="000000" w:themeColor="text1"/>
                                 <w:sz w:val="24"/>
                                 <w:szCs w:val="24"/>
@@ -72,7 +72,7 @@
                             </w:pPr>
                             <w:r>
                               <w:rPr>
-                                <w:rFonts w:ascii="GDS Transport Website Light" w:eastAsia="Times New Roman" w:hAnsi="GDS Transport Website Light"/>
+                                <w:rFonts w:ascii="Arial" w:eastAsia="Times New Roman" w:hAnsi="Arial" w:cs="Arial"/>
                                 <w:color w:val="000000" w:themeColor="text1"/>
                                 <w:sz w:val="24"/>
                                 <w:szCs w:val="24"/>
@@ -82,7 +82,7 @@
                             <w:proofErr w:type="spellStart"/>
                             <w:r>
                               <w:rPr>
-                                <w:rFonts w:ascii="GDS Transport Website Light" w:eastAsia="Times New Roman" w:hAnsi="GDS Transport Website Light"/>
+                                <w:rFonts w:ascii="Arial" w:eastAsia="Times New Roman" w:hAnsi="Arial" w:cs="Arial"/>
                                 <w:color w:val="000000" w:themeColor="text1"/>
                                 <w:sz w:val="24"/>
                                 <w:szCs w:val="24"/>
@@ -91,7 +91,7 @@
                             </w:r>
                             <w:r>
                               <w:rPr>
-                                <w:rFonts w:ascii="GDS Transport Website Light" w:eastAsia="Times New Roman" w:hAnsi="GDS Transport Website Light"/>
+                                <w:rFonts w:ascii="Arial" w:eastAsia="Times New Roman" w:hAnsi="Arial" w:cs="Arial"/>
                                 <w:color w:val="000000" w:themeColor="text1"/>
                                 <w:sz w:val="24"/>
                                 <w:szCs w:val="24"/>
@@ -101,7 +101,7 @@
                             <w:proofErr w:type="spellEnd"/>
                             <w:r>
                               <w:rPr>
-                                <w:rFonts w:ascii="GDS Transport Website Light" w:eastAsia="Times New Roman" w:hAnsi="GDS Transport Website Light"/>
+                                <w:rFonts w:ascii="Arial" w:eastAsia="Times New Roman" w:hAnsi="Arial" w:cs="Arial"/>
                                 <w:color w:val="000000" w:themeColor="text1"/>
                                 <w:sz w:val="24"/>
                                 <w:szCs w:val="24"/>
@@ -120,7 +120,7 @@
                             </w:pPr>
                             <w:r>
                               <w:rPr>
-                                <w:rFonts w:ascii="GDS Transport Website Light" w:eastAsia="Times New Roman" w:hAnsi="GDS Transport Website Light"/>
+                                <w:rFonts w:ascii="Arial" w:eastAsia="Times New Roman" w:hAnsi="Arial" w:cs="Arial"/>
                                 <w:color w:val="000000" w:themeColor="text1"/>
                                 <w:sz w:val="24"/>
                                 <w:szCs w:val="24"/>
@@ -130,7 +130,7 @@
                             <w:proofErr w:type="spellStart"/>
                             <w:r>
                               <w:rPr>
-                                <w:rFonts w:ascii="GDS Transport Website Light" w:eastAsia="Times New Roman" w:hAnsi="GDS Transport Website Light"/>
+                                <w:rFonts w:ascii="Arial" w:eastAsia="Times New Roman" w:hAnsi="Arial" w:cs="Arial"/>
                                 <w:color w:val="000000" w:themeColor="text1"/>
                                 <w:sz w:val="24"/>
                                 <w:szCs w:val="24"/>
@@ -140,7 +140,7 @@
                             <w:proofErr w:type="spellEnd"/>
                             <w:r>
                               <w:rPr>
-                                <w:rFonts w:ascii="GDS Transport Website Light" w:eastAsia="Times New Roman" w:hAnsi="GDS Transport Website Light"/>
+                                <w:rFonts w:ascii="Arial" w:eastAsia="Times New Roman" w:hAnsi="Arial" w:cs="Arial"/>
                                 <w:color w:val="000000" w:themeColor="text1"/>
                                 <w:sz w:val="24"/>
                                 <w:szCs w:val="24"/>
@@ -171,14 +171,14 @@
                 <v:stroke joinstyle="miter"/>
                 <v:path gradientshapeok="t" o:connecttype="rect"/>
               </v:shapetype>
-              <v:shape id="Text Box 2" o:spid="_x0000_s1026" type="#_x0000_t202" style="position:absolute;left:0;text-align:left;margin-left:-28.05pt;margin-top:.45pt;width:240.9pt;height:109.15pt;z-index:251666432;visibility:visible;mso-wrap-style:square;mso-width-percent:0;mso-height-percent:0;mso-wrap-distance-left:9pt;mso-wrap-distance-top:0;mso-wrap-distance-right:9pt;mso-wrap-distance-bottom:0;mso-position-horizontal:absolute;mso-position-horizontal-relative:text;mso-position-vertical:absolute;mso-position-vertical-relative:text;mso-width-percent:0;mso-height-percent:0;mso-width-relative:page;mso-height-relative:page;v-text-anchor:top" o:gfxdata="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" filled="f">
+              <v:shape id="Text Box 2" o:spid="_x0000_s1026" type="#_x0000_t202" style="position:absolute;left:0;text-align:left;margin-left:-28.05pt;margin-top:.45pt;width:240.9pt;height:118.2pt;z-index:251666432;visibility:visible;mso-wrap-style:square;mso-width-percent:0;mso-height-percent:0;mso-wrap-distance-left:9pt;mso-wrap-distance-top:0;mso-wrap-distance-right:9pt;mso-wrap-distance-bottom:0;mso-position-horizontal:absolute;mso-position-horizontal-relative:text;mso-position-vertical:absolute;mso-position-vertical-relative:text;mso-width-percent:0;mso-height-percent:0;mso-width-relative:page;mso-height-relative:page;v-text-anchor:top" o:gfxdata="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" filled="f">
                 <v:textbox>
                   <w:txbxContent>
                     <w:p>
                       <w:pPr>
                         <w:pStyle w:val="NoSpacing"/>
                         <w:rPr>
-                          <w:rFonts w:ascii="GDS Transport Website Light" w:eastAsia="Times New Roman" w:hAnsi="GDS Transport Website Light"/>
+                          <w:rFonts w:ascii="Arial" w:eastAsia="Times New Roman" w:hAnsi="Arial" w:cs="Arial"/>
                           <w:color w:val="000000" w:themeColor="text1"/>
                           <w:sz w:val="24"/>
                           <w:szCs w:val="24"/>
@@ -186,7 +186,7 @@
                       </w:pPr>
                       <w:r>
                         <w:rPr>
-                          <w:rFonts w:ascii="GDS Transport Website Light" w:eastAsia="Times New Roman" w:hAnsi="GDS Transport Website Light"/>
+                          <w:rFonts w:ascii="Arial" w:eastAsia="Times New Roman" w:hAnsi="Arial" w:cs="Arial"/>
                           <w:color w:val="000000" w:themeColor="text1"/>
                           <w:sz w:val="24"/>
                           <w:szCs w:val="24"/>
@@ -196,7 +196,7 @@
                       <w:proofErr w:type="spellStart"/>
                       <w:r>
                         <w:rPr>
-                          <w:rFonts w:ascii="GDS Transport Website Light" w:eastAsia="Times New Roman" w:hAnsi="GDS Transport Website Light"/>
+                          <w:rFonts w:ascii="Arial" w:eastAsia="Times New Roman" w:hAnsi="Arial" w:cs="Arial"/>
                           <w:color w:val="000000" w:themeColor="text1"/>
                           <w:sz w:val="24"/>
                           <w:szCs w:val="24"/>
@@ -205,7 +205,7 @@
                       </w:r>
                       <w:r>
                         <w:rPr>
-                          <w:rFonts w:ascii="GDS Transport Website Light" w:eastAsia="Times New Roman" w:hAnsi="GDS Transport Website Light"/>
+                          <w:rFonts w:ascii="Arial" w:eastAsia="Times New Roman" w:hAnsi="Arial" w:cs="Arial"/>
                           <w:color w:val="000000" w:themeColor="text1"/>
                           <w:sz w:val="24"/>
                           <w:szCs w:val="24"/>
@@ -215,7 +215,7 @@
                       <w:proofErr w:type="spellEnd"/>
                       <w:r>
                         <w:rPr>
-                          <w:rFonts w:ascii="GDS Transport Website Light" w:eastAsia="Times New Roman" w:hAnsi="GDS Transport Website Light"/>
+                          <w:rFonts w:ascii="Arial" w:eastAsia="Times New Roman" w:hAnsi="Arial" w:cs="Arial"/>
                           <w:color w:val="000000" w:themeColor="text1"/>
                           <w:sz w:val="24"/>
                           <w:szCs w:val="24"/>
@@ -234,7 +234,7 @@
                       </w:pPr>
                       <w:r>
                         <w:rPr>
-                          <w:rFonts w:ascii="GDS Transport Website Light" w:eastAsia="Times New Roman" w:hAnsi="GDS Transport Website Light"/>
+                          <w:rFonts w:ascii="Arial" w:eastAsia="Times New Roman" w:hAnsi="Arial" w:cs="Arial"/>
                           <w:color w:val="000000" w:themeColor="text1"/>
                           <w:sz w:val="24"/>
                           <w:szCs w:val="24"/>
@@ -244,7 +244,7 @@
                       <w:proofErr w:type="spellStart"/>
                       <w:r>
                         <w:rPr>
-                          <w:rFonts w:ascii="GDS Transport Website Light" w:eastAsia="Times New Roman" w:hAnsi="GDS Transport Website Light"/>
+                          <w:rFonts w:ascii="Arial" w:eastAsia="Times New Roman" w:hAnsi="Arial" w:cs="Arial"/>
                           <w:color w:val="000000" w:themeColor="text1"/>
                           <w:sz w:val="24"/>
                           <w:szCs w:val="24"/>
@@ -254,7 +254,7 @@
                       <w:proofErr w:type="spellEnd"/>
                       <w:r>
                         <w:rPr>
-                          <w:rFonts w:ascii="GDS Transport Website Light" w:eastAsia="Times New Roman" w:hAnsi="GDS Transport Website Light"/>
+                          <w:rFonts w:ascii="Arial" w:eastAsia="Times New Roman" w:hAnsi="Arial" w:cs="Arial"/>
                           <w:color w:val="000000" w:themeColor="text1"/>
                           <w:sz w:val="24"/>
                           <w:szCs w:val="24"/>
@@ -381,8 +381,8 @@
         <w:rPr>
           <w:rFonts w:ascii="GDS Transport Website Light" w:eastAsia="Times New Roman" w:hAnsi="GDS Transport Website Light"/>
           <w:color w:val="000000" w:themeColor="text1"/>
-          <w:sz w:val="48"/>
-          <w:szCs w:val="48"/>
+          <w:sz w:val="52"/>
+          <w:szCs w:val="52"/>
         </w:rPr>
       </w:pPr>
     </w:p>
@@ -414,6 +414,8 @@
         </w:rPr>
         <w:t xml:space="preserve"> </w:t>
       </w:r>
+      <w:bookmarkStart w:id="0" w:name="_GoBack"/>
+      <w:bookmarkEnd w:id="0"/>
     </w:p>
     <w:p>
       <w:pPr>
@@ -430,7 +432,7 @@
       <w:pPr>
         <w:ind w:left="-567" w:right="-565"/>
         <w:rPr>
-          <w:rFonts w:ascii="GDS Transport Website Light" w:eastAsia="Times New Roman" w:hAnsi="GDS Transport Website Light"/>
+          <w:rFonts w:eastAsia="Times New Roman"/>
           <w:color w:val="000000" w:themeColor="text1"/>
           <w:sz w:val="28"/>
           <w:szCs w:val="28"/>
@@ -438,21 +440,12 @@
       </w:pPr>
       <w:r>
         <w:rPr>
-          <w:rFonts w:ascii="GDS Transport Website Light" w:eastAsia="Times New Roman" w:hAnsi="GDS Transport Website Light"/>
+          <w:rFonts w:eastAsia="Times New Roman"/>
           <w:color w:val="000000" w:themeColor="text1"/>
           <w:sz w:val="28"/>
           <w:szCs w:val="28"/>
         </w:rPr>
-        <w:t>Your</w:t>
-      </w:r>
-      <w:r>
-        <w:rPr>
-          <w:rFonts w:ascii="GDS Transport Website Light" w:eastAsia="Times New Roman" w:hAnsi="GDS Transport Website Light"/>
-          <w:color w:val="000000" w:themeColor="text1"/>
-          <w:sz w:val="28"/>
-          <w:szCs w:val="28"/>
-        </w:rPr>
-        <w:t xml:space="preserve"> unique reference number is</w:t>
+        <w:t>Your unique reference number is</w:t>
       </w:r>
     </w:p>
     <w:p>
@@ -532,10 +525,9 @@
                                 <w:szCs w:val="48"/>
                               </w:rPr>
                             </w:pPr>
-                            <w:bookmarkStart w:id="0" w:name="_GoBack"/>
                             <w:r>
                               <w:rPr>
-                                <w:rFonts w:ascii="GDS Transport Website Light" w:eastAsia="Times New Roman" w:hAnsi="GDS Transport Website Light"/>
+                                <w:rFonts w:eastAsia="Times New Roman"/>
                                 <w:color w:val="000000" w:themeColor="text1"/>
                                 <w:sz w:val="48"/>
                                 <w:szCs w:val="48"/>
@@ -545,7 +537,7 @@
                             <w:proofErr w:type="spellStart"/>
                             <w:r>
                               <w:rPr>
-                                <w:rFonts w:ascii="GDS Transport Website Light" w:eastAsia="Times New Roman" w:hAnsi="GDS Transport Website Light"/>
+                                <w:rFonts w:eastAsia="Times New Roman"/>
                                 <w:color w:val="000000" w:themeColor="text1"/>
                                 <w:sz w:val="48"/>
                                 <w:szCs w:val="48"/>
@@ -555,7 +547,7 @@
                             <w:proofErr w:type="spellEnd"/>
                             <w:r>
                               <w:rPr>
-                                <w:rFonts w:ascii="GDS Transport Website Light" w:eastAsia="Times New Roman" w:hAnsi="GDS Transport Website Light"/>
+                                <w:rFonts w:eastAsia="Times New Roman"/>
                                 <w:color w:val="000000" w:themeColor="text1"/>
                                 <w:sz w:val="48"/>
                                 <w:szCs w:val="48"/>
@@ -564,14 +556,13 @@
                             </w:r>
                             <w:r>
                               <w:rPr>
-                                <w:rFonts w:ascii="GDS Transport Website Light" w:eastAsia="Times New Roman" w:hAnsi="GDS Transport Website Light"/>
+                                <w:rFonts w:eastAsia="Times New Roman"/>
                                 <w:color w:val="000000" w:themeColor="text1"/>
                                 <w:sz w:val="48"/>
                                 <w:szCs w:val="48"/>
                               </w:rPr>
                               <w:t>&gt;</w:t>
                             </w:r>
-                            <w:bookmarkEnd w:id="0"/>
                           </w:p>
                         </w:txbxContent>
                       </wps:txbx>
@@ -592,7 +583,7 @@
           </mc:Choice>
           <mc:Fallback>
             <w:pict>
-              <v:shape w14:anchorId="3EEE1418" id="_x0000_s1027" type="#_x0000_t202" style="position:absolute;left:0;text-align:left;margin-left:-27.05pt;margin-top:24.05pt;width:477pt;height:43.65pt;z-index:-251654144;visibility:visible;mso-wrap-style:square;mso-width-percent:0;mso-height-percent:0;mso-wrap-distance-left:9pt;mso-wrap-distance-top:3.6pt;mso-wrap-distance-right:9pt;mso-wrap-distance-bottom:3.6pt;mso-position-horizontal:absolute;mso-position-horizontal-relative:text;mso-position-vertical:absolute;mso-position-vertical-relative:text;mso-width-percent:0;mso-height-percent:0;mso-width-relative:margin;mso-height-relative:margin;v-text-anchor:middle" wrapcoords="0 0 0 20376 20367 20214 21600 20214 21614 0 0 0" o:gfxdata="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" filled="f">
+              <v:shape w14:anchorId="3EEE1418" id="_x0000_s1027" type="#_x0000_t202" style="position:absolute;left:0;text-align:left;margin-left:-27.05pt;margin-top:24.05pt;width:477pt;height:43.65pt;z-index:-251654144;visibility:visible;mso-wrap-style:square;mso-width-percent:0;mso-height-percent:0;mso-wrap-distance-left:9pt;mso-wrap-distance-top:3.6pt;mso-wrap-distance-right:9pt;mso-wrap-distance-bottom:3.6pt;mso-position-horizontal:absolute;mso-position-horizontal-relative:text;mso-position-vertical:absolute;mso-position-vertical-relative:text;mso-width-percent:0;mso-height-percent:0;mso-width-relative:margin;mso-height-relative:margin;v-text-anchor:middle" wrapcoords="0 0 0 19404 20367 19249 21600 19249 21614 0 0 0" o:gfxdata="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" filled="f">
                 <v:textbox style="mso-fit-shape-to-text:t" inset=",,,1mm">
                   <w:txbxContent>
                     <w:p>
@@ -603,10 +594,9 @@
                           <w:szCs w:val="48"/>
                         </w:rPr>
                       </w:pPr>
-                      <w:bookmarkStart w:id="1" w:name="_GoBack"/>
                       <w:r>
                         <w:rPr>
-                          <w:rFonts w:ascii="GDS Transport Website Light" w:eastAsia="Times New Roman" w:hAnsi="GDS Transport Website Light"/>
+                          <w:rFonts w:eastAsia="Times New Roman"/>
                           <w:color w:val="000000" w:themeColor="text1"/>
                           <w:sz w:val="48"/>
                           <w:szCs w:val="48"/>
@@ -616,7 +606,7 @@
                       <w:proofErr w:type="spellStart"/>
                       <w:r>
                         <w:rPr>
-                          <w:rFonts w:ascii="GDS Transport Website Light" w:eastAsia="Times New Roman" w:hAnsi="GDS Transport Website Light"/>
+                          <w:rFonts w:eastAsia="Times New Roman"/>
                           <w:color w:val="000000" w:themeColor="text1"/>
                           <w:sz w:val="48"/>
                           <w:szCs w:val="48"/>
@@ -626,7 +616,7 @@
                       <w:proofErr w:type="spellEnd"/>
                       <w:r>
                         <w:rPr>
-                          <w:rFonts w:ascii="GDS Transport Website Light" w:eastAsia="Times New Roman" w:hAnsi="GDS Transport Website Light"/>
+                          <w:rFonts w:eastAsia="Times New Roman"/>
                           <w:color w:val="000000" w:themeColor="text1"/>
                           <w:sz w:val="48"/>
                           <w:szCs w:val="48"/>
@@ -635,14 +625,13 @@
                       </w:r>
                       <w:r>
                         <w:rPr>
-                          <w:rFonts w:ascii="GDS Transport Website Light" w:eastAsia="Times New Roman" w:hAnsi="GDS Transport Website Light"/>
+                          <w:rFonts w:eastAsia="Times New Roman"/>
                           <w:color w:val="000000" w:themeColor="text1"/>
                           <w:sz w:val="48"/>
                           <w:szCs w:val="48"/>
                         </w:rPr>
                         <w:t>&gt;</w:t>
                       </w:r>
-                      <w:bookmarkEnd w:id="1"/>
                     </w:p>
                   </w:txbxContent>
                 </v:textbox>
@@ -668,7 +657,7 @@
       <w:pPr>
         <w:ind w:left="-567" w:right="-608"/>
         <w:rPr>
-          <w:rFonts w:ascii="GDS Transport Website Light" w:eastAsia="Times New Roman" w:hAnsi="GDS Transport Website Light"/>
+          <w:rFonts w:eastAsia="Times New Roman"/>
           <w:color w:val="000000" w:themeColor="text1"/>
           <w:sz w:val="28"/>
           <w:szCs w:val="28"/>
@@ -676,7 +665,7 @@
       </w:pPr>
       <w:r>
         <w:rPr>
-          <w:rFonts w:ascii="GDS Transport Website Light" w:eastAsia="Times New Roman" w:hAnsi="GDS Transport Website Light"/>
+          <w:rFonts w:eastAsia="Times New Roman"/>
           <w:color w:val="000000" w:themeColor="text1"/>
           <w:sz w:val="28"/>
           <w:szCs w:val="28"/>
@@ -699,7 +688,7 @@
       <w:pPr>
         <w:ind w:left="-567" w:right="-608"/>
         <w:rPr>
-          <w:rFonts w:ascii="GDS Transport Website Light" w:eastAsia="Times New Roman" w:hAnsi="GDS Transport Website Light"/>
+          <w:rFonts w:eastAsia="Times New Roman"/>
           <w:color w:val="000000" w:themeColor="text1"/>
           <w:sz w:val="28"/>
           <w:szCs w:val="28"/>
@@ -707,7 +696,7 @@
       </w:pPr>
       <w:r>
         <w:rPr>
-          <w:rFonts w:ascii="GDS Transport Website Light" w:eastAsia="Times New Roman" w:hAnsi="GDS Transport Website Light"/>
+          <w:rFonts w:eastAsia="Times New Roman"/>
           <w:color w:val="000000" w:themeColor="text1"/>
           <w:sz w:val="28"/>
           <w:szCs w:val="28"/>
@@ -719,7 +708,7 @@
       <w:pPr>
         <w:ind w:left="-567" w:right="-608"/>
         <w:rPr>
-          <w:rFonts w:ascii="GDS Transport Website Light" w:eastAsia="Times New Roman" w:hAnsi="GDS Transport Website Light"/>
+          <w:rFonts w:eastAsia="Times New Roman"/>
           <w:color w:val="000000" w:themeColor="text1"/>
           <w:sz w:val="28"/>
           <w:szCs w:val="28"/>
@@ -727,7 +716,7 @@
       </w:pPr>
       <w:r>
         <w:rPr>
-          <w:rFonts w:ascii="GDS Transport Website Light" w:eastAsia="Times New Roman" w:hAnsi="GDS Transport Website Light"/>
+          <w:rFonts w:eastAsia="Times New Roman"/>
           <w:color w:val="000000" w:themeColor="text1"/>
           <w:sz w:val="28"/>
           <w:szCs w:val="28"/>
@@ -739,7 +728,7 @@
       <w:pPr>
         <w:ind w:left="-567" w:right="-608"/>
         <w:rPr>
-          <w:rFonts w:ascii="GDS Transport Website Light" w:eastAsia="Times New Roman" w:hAnsi="GDS Transport Website Light"/>
+          <w:rFonts w:eastAsia="Times New Roman"/>
           <w:color w:val="000000" w:themeColor="text1"/>
           <w:sz w:val="28"/>
           <w:szCs w:val="28"/>
@@ -747,7 +736,7 @@
       </w:pPr>
       <w:r>
         <w:rPr>
-          <w:rFonts w:ascii="GDS Transport Website Light" w:eastAsia="Times New Roman" w:hAnsi="GDS Transport Website Light"/>
+          <w:rFonts w:eastAsia="Times New Roman"/>
           <w:color w:val="000000" w:themeColor="text1"/>
           <w:sz w:val="28"/>
           <w:szCs w:val="28"/>
@@ -759,7 +748,7 @@
       <w:pPr>
         <w:ind w:left="-567" w:right="-608"/>
         <w:rPr>
-          <w:rFonts w:ascii="GDS Transport Website Light" w:eastAsia="Times New Roman" w:hAnsi="GDS Transport Website Light"/>
+          <w:rFonts w:eastAsia="Times New Roman"/>
           <w:color w:val="000000" w:themeColor="text1"/>
           <w:sz w:val="28"/>
           <w:szCs w:val="28"/>
@@ -767,7 +756,7 @@
       </w:pPr>
       <w:r>
         <w:rPr>
-          <w:rFonts w:ascii="GDS Transport Website Light" w:eastAsia="Times New Roman" w:hAnsi="GDS Transport Website Light"/>
+          <w:rFonts w:eastAsia="Times New Roman"/>
           <w:color w:val="000000" w:themeColor="text1"/>
           <w:sz w:val="28"/>
           <w:szCs w:val="28"/>
@@ -790,7 +779,7 @@
       <w:pPr>
         <w:ind w:left="-567" w:right="-608"/>
         <w:rPr>
-          <w:rFonts w:ascii="GDS Transport Website Light" w:eastAsia="Times New Roman" w:hAnsi="GDS Transport Website Light"/>
+          <w:rFonts w:eastAsia="Times New Roman"/>
           <w:color w:val="000000" w:themeColor="text1"/>
           <w:sz w:val="26"/>
           <w:szCs w:val="26"/>
@@ -798,7 +787,7 @@
       </w:pPr>
       <w:r>
         <w:rPr>
-          <w:rFonts w:ascii="GDS Transport Website Light" w:eastAsia="Times New Roman" w:hAnsi="GDS Transport Website Light"/>
+          <w:rFonts w:eastAsia="Times New Roman"/>
           <w:color w:val="000000" w:themeColor="text1"/>
           <w:sz w:val="26"/>
           <w:szCs w:val="26"/>

</xml_diff>